<commit_message>
Generalise integration to N-dimensions
</commit_message>
<xml_diff>
--- a/report.docx
+++ b/report.docx
@@ -19,6 +19,46 @@
       </w:r>
     </w:p>
     <w:p>
+      <w:pPr>
+        <w:pStyle w:val="ListParagraph"/>
+        <w:numPr>
+          <w:ilvl w:val="0"/>
+          <w:numId w:val="11"/>
+        </w:numPr>
+      </w:pPr>
+      <w:proofErr w:type="spellStart"/>
+      <w:r>
+        <w:t>Verlet</w:t>
+      </w:r>
+      <w:proofErr w:type="spellEnd"/>
+      <w:r>
+        <w:t xml:space="preserve"> far superior to Euler</w:t>
+      </w:r>
+    </w:p>
+    <w:p>
+      <w:pPr>
+        <w:pStyle w:val="ListParagraph"/>
+        <w:numPr>
+          <w:ilvl w:val="0"/>
+          <w:numId w:val="11"/>
+        </w:numPr>
+      </w:pPr>
+      <w:proofErr w:type="spellStart"/>
+      <w:r>
+        <w:t>Verlet</w:t>
+      </w:r>
+      <w:proofErr w:type="spellEnd"/>
+      <w:r>
+        <w:t xml:space="preserve"> unstable for dt &gt;= 2. For large dt less than 2 the solution is of oscillating amplitude but still bounded</w:t>
+      </w:r>
+    </w:p>
+    <w:p>
+      <w:pPr>
+        <w:pStyle w:val="Heading1"/>
+      </w:pPr>
+      <w:r>
+        <w:t>3D Dynamics</w:t>
+      </w:r>
       <w:bookmarkStart w:id="0" w:name="_GoBack"/>
       <w:bookmarkEnd w:id="0"/>
     </w:p>
@@ -198,6 +238,119 @@
       <w:pPr>
         <w:ind w:left="1584" w:hanging="1584"/>
       </w:pPr>
+    </w:lvl>
+  </w:abstractNum>
+  <w:abstractNum w:abstractNumId="1" w15:restartNumberingAfterBreak="0">
+    <w:nsid w:val="34DF1885"/>
+    <w:multiLevelType w:val="hybridMultilevel"/>
+    <w:tmpl w:val="B7FCE9D6"/>
+    <w:lvl w:ilvl="0" w:tplc="08090001">
+      <w:start w:val="1"/>
+      <w:numFmt w:val="bullet"/>
+      <w:lvlText w:val=""/>
+      <w:lvlJc w:val="left"/>
+      <w:pPr>
+        <w:ind w:left="720" w:hanging="360"/>
+      </w:pPr>
+      <w:rPr>
+        <w:rFonts w:ascii="Symbol" w:hAnsi="Symbol" w:hint="default"/>
+      </w:rPr>
+    </w:lvl>
+    <w:lvl w:ilvl="1" w:tplc="08090003" w:tentative="1">
+      <w:start w:val="1"/>
+      <w:numFmt w:val="bullet"/>
+      <w:lvlText w:val="o"/>
+      <w:lvlJc w:val="left"/>
+      <w:pPr>
+        <w:ind w:left="1440" w:hanging="360"/>
+      </w:pPr>
+      <w:rPr>
+        <w:rFonts w:ascii="Courier New" w:hAnsi="Courier New" w:cs="Courier New" w:hint="default"/>
+      </w:rPr>
+    </w:lvl>
+    <w:lvl w:ilvl="2" w:tplc="08090005" w:tentative="1">
+      <w:start w:val="1"/>
+      <w:numFmt w:val="bullet"/>
+      <w:lvlText w:val=""/>
+      <w:lvlJc w:val="left"/>
+      <w:pPr>
+        <w:ind w:left="2160" w:hanging="360"/>
+      </w:pPr>
+      <w:rPr>
+        <w:rFonts w:ascii="Wingdings" w:hAnsi="Wingdings" w:hint="default"/>
+      </w:rPr>
+    </w:lvl>
+    <w:lvl w:ilvl="3" w:tplc="08090001" w:tentative="1">
+      <w:start w:val="1"/>
+      <w:numFmt w:val="bullet"/>
+      <w:lvlText w:val=""/>
+      <w:lvlJc w:val="left"/>
+      <w:pPr>
+        <w:ind w:left="2880" w:hanging="360"/>
+      </w:pPr>
+      <w:rPr>
+        <w:rFonts w:ascii="Symbol" w:hAnsi="Symbol" w:hint="default"/>
+      </w:rPr>
+    </w:lvl>
+    <w:lvl w:ilvl="4" w:tplc="08090003" w:tentative="1">
+      <w:start w:val="1"/>
+      <w:numFmt w:val="bullet"/>
+      <w:lvlText w:val="o"/>
+      <w:lvlJc w:val="left"/>
+      <w:pPr>
+        <w:ind w:left="3600" w:hanging="360"/>
+      </w:pPr>
+      <w:rPr>
+        <w:rFonts w:ascii="Courier New" w:hAnsi="Courier New" w:cs="Courier New" w:hint="default"/>
+      </w:rPr>
+    </w:lvl>
+    <w:lvl w:ilvl="5" w:tplc="08090005" w:tentative="1">
+      <w:start w:val="1"/>
+      <w:numFmt w:val="bullet"/>
+      <w:lvlText w:val=""/>
+      <w:lvlJc w:val="left"/>
+      <w:pPr>
+        <w:ind w:left="4320" w:hanging="360"/>
+      </w:pPr>
+      <w:rPr>
+        <w:rFonts w:ascii="Wingdings" w:hAnsi="Wingdings" w:hint="default"/>
+      </w:rPr>
+    </w:lvl>
+    <w:lvl w:ilvl="6" w:tplc="08090001" w:tentative="1">
+      <w:start w:val="1"/>
+      <w:numFmt w:val="bullet"/>
+      <w:lvlText w:val=""/>
+      <w:lvlJc w:val="left"/>
+      <w:pPr>
+        <w:ind w:left="5040" w:hanging="360"/>
+      </w:pPr>
+      <w:rPr>
+        <w:rFonts w:ascii="Symbol" w:hAnsi="Symbol" w:hint="default"/>
+      </w:rPr>
+    </w:lvl>
+    <w:lvl w:ilvl="7" w:tplc="08090003" w:tentative="1">
+      <w:start w:val="1"/>
+      <w:numFmt w:val="bullet"/>
+      <w:lvlText w:val="o"/>
+      <w:lvlJc w:val="left"/>
+      <w:pPr>
+        <w:ind w:left="5760" w:hanging="360"/>
+      </w:pPr>
+      <w:rPr>
+        <w:rFonts w:ascii="Courier New" w:hAnsi="Courier New" w:cs="Courier New" w:hint="default"/>
+      </w:rPr>
+    </w:lvl>
+    <w:lvl w:ilvl="8" w:tplc="08090005" w:tentative="1">
+      <w:start w:val="1"/>
+      <w:numFmt w:val="bullet"/>
+      <w:lvlText w:val=""/>
+      <w:lvlJc w:val="left"/>
+      <w:pPr>
+        <w:ind w:left="6480" w:hanging="360"/>
+      </w:pPr>
+      <w:rPr>
+        <w:rFonts w:ascii="Wingdings" w:hAnsi="Wingdings" w:hint="default"/>
+      </w:rPr>
     </w:lvl>
   </w:abstractNum>
   <w:num w:numId="1">
@@ -229,6 +382,9 @@
   </w:num>
   <w:num w:numId="10">
     <w:abstractNumId w:val="0"/>
+  </w:num>
+  <w:num w:numId="11">
+    <w:abstractNumId w:val="1"/>
   </w:num>
 </w:numbering>
 </file>
@@ -1341,6 +1497,17 @@
       <w:outlineLvl w:val="9"/>
     </w:pPr>
   </w:style>
+  <w:style w:type="paragraph" w:styleId="ListParagraph">
+    <w:name w:val="List Paragraph"/>
+    <w:basedOn w:val="Normal"/>
+    <w:uiPriority w:val="34"/>
+    <w:qFormat/>
+    <w:rsid w:val="005474F4"/>
+    <w:pPr>
+      <w:ind w:left="720"/>
+      <w:contextualSpacing/>
+    </w:pPr>
+  </w:style>
 </w:styles>
 </file>
 

</xml_diff>